<commit_message>
Improve in whatsapp notifications
</commit_message>
<xml_diff>
--- a/Control de flotas, requisitos.docx
+++ b/Control de flotas, requisitos.docx
@@ -159,672 +159,1454 @@
         </w:rPr>
         <w:t xml:space="preserve">Clases: </w:t>
       </w:r>
+    </w:p>
+    <w:p>
+      <w:pPr>
+        <w:rPr>
+          <w:lang w:val="es-ES"/>
+        </w:rPr>
+      </w:pPr>
+      <w:r>
+        <w:rPr>
+          <w:b/>
+          <w:lang w:val="es-ES"/>
+        </w:rPr>
+        <w:t>Conductor</w:t>
+      </w:r>
+      <w:r>
+        <w:rPr>
+          <w:lang w:val="es-ES"/>
+        </w:rPr>
+        <w:t xml:space="preserve">: Responsable de unidad vehicular, encargado de mantenimientos. </w:t>
+      </w:r>
+    </w:p>
+    <w:p>
+      <w:pPr>
+        <w:rPr>
+          <w:lang w:val="es-ES"/>
+        </w:rPr>
+      </w:pPr>
+      <w:r>
+        <w:rPr>
+          <w:lang w:val="es-ES"/>
+        </w:rPr>
+        <w:t xml:space="preserve">Atributos: </w:t>
+      </w:r>
+    </w:p>
+    <w:p>
+      <w:pPr>
+        <w:pStyle w:val="Prrafodelista"/>
+        <w:numPr>
+          <w:ilvl w:val="0"/>
+          <w:numId w:val="2"/>
+        </w:numPr>
+        <w:rPr>
+          <w:lang w:val="es-ES"/>
+        </w:rPr>
+      </w:pPr>
+      <w:r>
+        <w:rPr>
+          <w:lang w:val="es-ES"/>
+        </w:rPr>
+        <w:t>Id</w:t>
+      </w:r>
+    </w:p>
+    <w:p>
+      <w:pPr>
+        <w:pStyle w:val="Prrafodelista"/>
+        <w:numPr>
+          <w:ilvl w:val="0"/>
+          <w:numId w:val="2"/>
+        </w:numPr>
+        <w:rPr>
+          <w:lang w:val="es-ES"/>
+        </w:rPr>
+      </w:pPr>
+      <w:r>
+        <w:rPr>
+          <w:lang w:val="es-ES"/>
+        </w:rPr>
+        <w:t>Nombre y apellido</w:t>
+      </w:r>
+    </w:p>
+    <w:p>
+      <w:pPr>
+        <w:pStyle w:val="Prrafodelista"/>
+        <w:numPr>
+          <w:ilvl w:val="0"/>
+          <w:numId w:val="2"/>
+        </w:numPr>
+        <w:rPr>
+          <w:lang w:val="es-ES"/>
+        </w:rPr>
+      </w:pPr>
+      <w:proofErr w:type="spellStart"/>
+      <w:r>
+        <w:rPr>
+          <w:lang w:val="es-ES"/>
+        </w:rPr>
+        <w:t>Cuil</w:t>
+      </w:r>
+      <w:proofErr w:type="spellEnd"/>
+    </w:p>
+    <w:p>
+      <w:pPr>
+        <w:pStyle w:val="Prrafodelista"/>
+        <w:numPr>
+          <w:ilvl w:val="0"/>
+          <w:numId w:val="2"/>
+        </w:numPr>
+        <w:rPr>
+          <w:lang w:val="es-ES"/>
+        </w:rPr>
+      </w:pPr>
+      <w:r>
+        <w:rPr>
+          <w:lang w:val="es-ES"/>
+        </w:rPr>
+        <w:t>Número de teléfono</w:t>
+      </w:r>
+    </w:p>
+    <w:p>
+      <w:pPr>
+        <w:pStyle w:val="Prrafodelista"/>
+        <w:numPr>
+          <w:ilvl w:val="0"/>
+          <w:numId w:val="2"/>
+        </w:numPr>
+        <w:rPr>
+          <w:lang w:val="es-ES"/>
+        </w:rPr>
+      </w:pPr>
+      <w:r>
+        <w:rPr>
+          <w:lang w:val="es-ES"/>
+        </w:rPr>
+        <w:t>Dirección</w:t>
+      </w:r>
+    </w:p>
+    <w:p>
+      <w:pPr>
+        <w:pStyle w:val="Prrafodelista"/>
+        <w:numPr>
+          <w:ilvl w:val="0"/>
+          <w:numId w:val="2"/>
+        </w:numPr>
+        <w:rPr>
+          <w:lang w:val="es-ES"/>
+        </w:rPr>
+      </w:pPr>
+      <w:r>
+        <w:rPr>
+          <w:lang w:val="es-ES"/>
+        </w:rPr>
+        <w:t>Vencimiento licencia</w:t>
+      </w:r>
+    </w:p>
+    <w:p>
+      <w:pPr>
+        <w:pStyle w:val="Prrafodelista"/>
+        <w:numPr>
+          <w:ilvl w:val="0"/>
+          <w:numId w:val="2"/>
+        </w:numPr>
+        <w:rPr>
+          <w:lang w:val="es-ES"/>
+        </w:rPr>
+      </w:pPr>
+      <w:r>
+        <w:rPr>
+          <w:lang w:val="es-ES"/>
+        </w:rPr>
+        <w:t xml:space="preserve">Relación uno a </w:t>
+      </w:r>
+      <w:r>
+        <w:rPr>
+          <w:lang w:val="es-ES"/>
+        </w:rPr>
+        <w:t>muchos</w:t>
+      </w:r>
+      <w:r>
+        <w:rPr>
+          <w:lang w:val="es-ES"/>
+        </w:rPr>
+        <w:t xml:space="preserve"> con vehículo</w:t>
+      </w:r>
+      <w:r>
+        <w:rPr>
+          <w:lang w:val="es-ES"/>
+        </w:rPr>
+        <w:t xml:space="preserve"> </w:t>
+      </w:r>
+      <w:r>
+        <w:rPr>
+          <w:lang w:val="es-ES"/>
+        </w:rPr>
+        <w:t>(</w:t>
+      </w:r>
+      <w:proofErr w:type="spellStart"/>
+      <w:r>
+        <w:rPr>
+          <w:lang w:val="es-ES"/>
+        </w:rPr>
+        <w:t>id_vehiculos</w:t>
+      </w:r>
+      <w:proofErr w:type="spellEnd"/>
+      <w:r>
+        <w:rPr>
+          <w:lang w:val="es-ES"/>
+        </w:rPr>
+        <w:t>)</w:t>
+      </w:r>
+    </w:p>
+    <w:p>
+      <w:pPr>
+        <w:pStyle w:val="Prrafodelista"/>
+        <w:numPr>
+          <w:ilvl w:val="0"/>
+          <w:numId w:val="2"/>
+        </w:numPr>
+        <w:rPr>
+          <w:lang w:val="es-ES"/>
+        </w:rPr>
+      </w:pPr>
+      <w:r>
+        <w:rPr>
+          <w:lang w:val="es-ES"/>
+        </w:rPr>
+        <w:t xml:space="preserve">Relación uno a muchos con </w:t>
+      </w:r>
+      <w:proofErr w:type="spellStart"/>
+      <w:r>
+        <w:rPr>
+          <w:lang w:val="es-ES"/>
+        </w:rPr>
+        <w:t>checklist</w:t>
+      </w:r>
+      <w:proofErr w:type="spellEnd"/>
+    </w:p>
+    <w:p>
+      <w:pPr>
+        <w:pStyle w:val="Prrafodelista"/>
+        <w:numPr>
+          <w:ilvl w:val="0"/>
+          <w:numId w:val="2"/>
+        </w:numPr>
+        <w:rPr>
+          <w:lang w:val="es-ES"/>
+        </w:rPr>
+      </w:pPr>
+      <w:r>
+        <w:rPr>
+          <w:lang w:val="es-ES"/>
+        </w:rPr>
+        <w:t>Relación uno a uno a Usuarios</w:t>
+      </w:r>
+    </w:p>
+    <w:p>
+      <w:pPr>
+        <w:rPr>
+          <w:lang w:val="es-ES"/>
+        </w:rPr>
+      </w:pPr>
+      <w:proofErr w:type="spellStart"/>
+      <w:r>
+        <w:rPr>
+          <w:b/>
+          <w:lang w:val="es-ES"/>
+        </w:rPr>
+        <w:t>Vehiculo</w:t>
+      </w:r>
+      <w:proofErr w:type="spellEnd"/>
+      <w:r>
+        <w:rPr>
+          <w:lang w:val="es-ES"/>
+        </w:rPr>
+        <w:t xml:space="preserve"> </w:t>
+      </w:r>
+    </w:p>
+    <w:p>
+      <w:pPr>
+        <w:rPr>
+          <w:lang w:val="es-ES"/>
+        </w:rPr>
+      </w:pPr>
+      <w:r>
+        <w:rPr>
+          <w:lang w:val="es-ES"/>
+        </w:rPr>
+        <w:t xml:space="preserve">Atributos: </w:t>
+      </w:r>
+    </w:p>
+    <w:p>
+      <w:pPr>
+        <w:pStyle w:val="Prrafodelista"/>
+        <w:numPr>
+          <w:ilvl w:val="0"/>
+          <w:numId w:val="3"/>
+        </w:numPr>
+        <w:rPr>
+          <w:lang w:val="es-ES"/>
+        </w:rPr>
+      </w:pPr>
+      <w:r>
+        <w:rPr>
+          <w:lang w:val="es-ES"/>
+        </w:rPr>
+        <w:t>Id</w:t>
+      </w:r>
+    </w:p>
+    <w:p>
+      <w:pPr>
+        <w:pStyle w:val="Prrafodelista"/>
+        <w:numPr>
+          <w:ilvl w:val="0"/>
+          <w:numId w:val="3"/>
+        </w:numPr>
+        <w:rPr>
+          <w:lang w:val="es-ES"/>
+        </w:rPr>
+      </w:pPr>
+      <w:r>
+        <w:rPr>
+          <w:lang w:val="es-ES"/>
+        </w:rPr>
+        <w:t>Tipo (camión, camioneta, auto)</w:t>
+      </w:r>
+    </w:p>
+    <w:p>
+      <w:pPr>
+        <w:pStyle w:val="Prrafodelista"/>
+        <w:numPr>
+          <w:ilvl w:val="0"/>
+          <w:numId w:val="3"/>
+        </w:numPr>
+        <w:rPr>
+          <w:lang w:val="es-ES"/>
+        </w:rPr>
+      </w:pPr>
+      <w:r>
+        <w:rPr>
+          <w:lang w:val="es-ES"/>
+        </w:rPr>
+        <w:t>Marca, versión</w:t>
+      </w:r>
+    </w:p>
+    <w:p>
+      <w:pPr>
+        <w:pStyle w:val="Prrafodelista"/>
+        <w:numPr>
+          <w:ilvl w:val="0"/>
+          <w:numId w:val="3"/>
+        </w:numPr>
+        <w:rPr>
+          <w:lang w:val="es-ES"/>
+        </w:rPr>
+      </w:pPr>
+      <w:r>
+        <w:rPr>
+          <w:lang w:val="es-ES"/>
+        </w:rPr>
+        <w:t>Modelo, año</w:t>
+      </w:r>
+    </w:p>
+    <w:p>
+      <w:pPr>
+        <w:pStyle w:val="Prrafodelista"/>
+        <w:numPr>
+          <w:ilvl w:val="0"/>
+          <w:numId w:val="3"/>
+        </w:numPr>
+        <w:rPr>
+          <w:lang w:val="es-ES"/>
+        </w:rPr>
+      </w:pPr>
+      <w:r>
+        <w:rPr>
+          <w:lang w:val="es-ES"/>
+        </w:rPr>
+        <w:t>K</w:t>
+      </w:r>
+      <w:r>
+        <w:rPr>
+          <w:lang w:val="es-ES"/>
+        </w:rPr>
+        <w:t>m</w:t>
+      </w:r>
+      <w:r>
+        <w:rPr>
+          <w:lang w:val="es-ES"/>
+        </w:rPr>
+        <w:t xml:space="preserve"> actuales (medido con Apis de geolocalización o al último servicio)</w:t>
+      </w:r>
+    </w:p>
+    <w:p>
+      <w:pPr>
+        <w:pStyle w:val="Prrafodelista"/>
+        <w:numPr>
+          <w:ilvl w:val="0"/>
+          <w:numId w:val="3"/>
+        </w:numPr>
+        <w:rPr>
+          <w:lang w:val="es-ES"/>
+        </w:rPr>
+      </w:pPr>
+      <w:r>
+        <w:rPr>
+          <w:lang w:val="es-ES"/>
+        </w:rPr>
+        <w:t>estado (activo, baja)</w:t>
+      </w:r>
+    </w:p>
+    <w:p>
+      <w:pPr>
+        <w:pStyle w:val="Prrafodelista"/>
+        <w:numPr>
+          <w:ilvl w:val="0"/>
+          <w:numId w:val="3"/>
+        </w:numPr>
+        <w:rPr>
+          <w:lang w:val="es-ES"/>
+        </w:rPr>
+      </w:pPr>
+      <w:r>
+        <w:rPr>
+          <w:lang w:val="es-ES"/>
+        </w:rPr>
+        <w:t>Ubicación (debería ser medido con Apis de geolocalización)</w:t>
+      </w:r>
+    </w:p>
+    <w:p>
+      <w:pPr>
+        <w:pStyle w:val="Prrafodelista"/>
+        <w:numPr>
+          <w:ilvl w:val="0"/>
+          <w:numId w:val="3"/>
+        </w:numPr>
+        <w:rPr>
+          <w:lang w:val="es-ES"/>
+        </w:rPr>
+      </w:pPr>
+      <w:r>
+        <w:rPr>
+          <w:lang w:val="es-ES"/>
+        </w:rPr>
+        <w:t>Vencimiento Ruta</w:t>
+      </w:r>
+    </w:p>
+    <w:p>
+      <w:pPr>
+        <w:pStyle w:val="Prrafodelista"/>
+        <w:numPr>
+          <w:ilvl w:val="0"/>
+          <w:numId w:val="3"/>
+        </w:numPr>
+        <w:rPr>
+          <w:lang w:val="es-ES"/>
+        </w:rPr>
+      </w:pPr>
+      <w:r>
+        <w:rPr>
+          <w:lang w:val="es-ES"/>
+        </w:rPr>
+        <w:t>Vencimiento Seguro</w:t>
+      </w:r>
+    </w:p>
+    <w:p>
+      <w:pPr>
+        <w:pStyle w:val="Prrafodelista"/>
+        <w:numPr>
+          <w:ilvl w:val="0"/>
+          <w:numId w:val="3"/>
+        </w:numPr>
+        <w:rPr>
+          <w:lang w:val="es-ES"/>
+        </w:rPr>
+      </w:pPr>
+      <w:r>
+        <w:rPr>
+          <w:lang w:val="es-ES"/>
+        </w:rPr>
+        <w:t xml:space="preserve">Vencimiento </w:t>
+      </w:r>
+      <w:proofErr w:type="spellStart"/>
+      <w:r>
+        <w:rPr>
+          <w:lang w:val="es-ES"/>
+        </w:rPr>
+        <w:t>Vtv</w:t>
+      </w:r>
+      <w:proofErr w:type="spellEnd"/>
+    </w:p>
+    <w:p>
+      <w:pPr>
+        <w:pStyle w:val="Prrafodelista"/>
+        <w:numPr>
+          <w:ilvl w:val="0"/>
+          <w:numId w:val="3"/>
+        </w:numPr>
+        <w:rPr>
+          <w:lang w:val="es-ES"/>
+        </w:rPr>
+      </w:pPr>
+      <w:r>
+        <w:rPr>
+          <w:lang w:val="es-ES"/>
+        </w:rPr>
+        <w:t>Relación uno a muchos con mantenimientos</w:t>
+      </w:r>
+    </w:p>
+    <w:p>
+      <w:pPr>
+        <w:pStyle w:val="Prrafodelista"/>
+        <w:numPr>
+          <w:ilvl w:val="0"/>
+          <w:numId w:val="3"/>
+        </w:numPr>
+        <w:rPr>
+          <w:lang w:val="es-ES"/>
+        </w:rPr>
+      </w:pPr>
+      <w:r>
+        <w:rPr>
+          <w:lang w:val="es-ES"/>
+        </w:rPr>
+        <w:t xml:space="preserve">Relación </w:t>
+      </w:r>
+      <w:r>
+        <w:rPr>
+          <w:lang w:val="es-ES"/>
+        </w:rPr>
+        <w:t>muchos a uno</w:t>
+      </w:r>
+      <w:r>
+        <w:rPr>
+          <w:lang w:val="es-ES"/>
+        </w:rPr>
+        <w:t xml:space="preserve"> con </w:t>
+      </w:r>
+      <w:r>
+        <w:rPr>
+          <w:lang w:val="es-ES"/>
+        </w:rPr>
+        <w:t>conductor</w:t>
+      </w:r>
+    </w:p>
+    <w:p>
+      <w:pPr>
+        <w:pStyle w:val="Prrafodelista"/>
+        <w:numPr>
+          <w:ilvl w:val="0"/>
+          <w:numId w:val="3"/>
+        </w:numPr>
+        <w:rPr>
+          <w:lang w:val="es-ES"/>
+        </w:rPr>
+      </w:pPr>
+      <w:r>
+        <w:rPr>
+          <w:lang w:val="es-ES"/>
+        </w:rPr>
+        <w:t xml:space="preserve">Relación uno a muchos con </w:t>
+      </w:r>
+      <w:proofErr w:type="spellStart"/>
+      <w:r>
+        <w:rPr>
+          <w:lang w:val="es-ES"/>
+        </w:rPr>
+        <w:t>checklist</w:t>
+      </w:r>
+      <w:proofErr w:type="spellEnd"/>
+    </w:p>
+    <w:p>
+      <w:pPr>
+        <w:rPr>
+          <w:lang w:val="es-ES"/>
+        </w:rPr>
+      </w:pPr>
+    </w:p>
+    <w:p>
+      <w:pPr>
+        <w:rPr>
+          <w:lang w:val="es-ES"/>
+        </w:rPr>
+      </w:pPr>
+    </w:p>
+    <w:p>
+      <w:pPr>
+        <w:rPr>
+          <w:lang w:val="es-ES"/>
+        </w:rPr>
+      </w:pPr>
+    </w:p>
+    <w:p>
+      <w:pPr>
+        <w:rPr>
+          <w:lang w:val="es-ES"/>
+        </w:rPr>
+      </w:pPr>
+    </w:p>
+    <w:p>
+      <w:pPr>
+        <w:rPr>
+          <w:lang w:val="es-ES"/>
+        </w:rPr>
+      </w:pPr>
+      <w:r>
+        <w:rPr>
+          <w:b/>
+          <w:lang w:val="es-ES"/>
+        </w:rPr>
+        <w:t>Mantenimiento</w:t>
+      </w:r>
+      <w:r>
+        <w:rPr>
+          <w:b/>
+          <w:lang w:val="es-ES"/>
+        </w:rPr>
+        <w:t xml:space="preserve">: </w:t>
+      </w:r>
+      <w:r>
+        <w:rPr>
+          <w:lang w:val="es-ES"/>
+        </w:rPr>
+        <w:t>Correctivos o Preventivos, solo los roles administradores puede</w:t>
+      </w:r>
+      <w:r>
+        <w:rPr>
+          <w:lang w:val="es-ES"/>
+        </w:rPr>
+        <w:t>n</w:t>
+      </w:r>
+      <w:r>
+        <w:rPr>
+          <w:lang w:val="es-ES"/>
+        </w:rPr>
+        <w:t xml:space="preserve"> generar ordenes de trabajos y asignarlo a usuarios y vehículos, no necesariamente el vehículo debe estar asociado a un conductor para poder asignarle la orden de trabajo.</w:t>
+      </w:r>
+      <w:r>
+        <w:rPr>
+          <w:b/>
+          <w:lang w:val="es-ES"/>
+        </w:rPr>
+        <w:t xml:space="preserve"> </w:t>
+      </w:r>
+    </w:p>
+    <w:p>
+      <w:pPr>
+        <w:rPr>
+          <w:lang w:val="es-ES"/>
+        </w:rPr>
+      </w:pPr>
+      <w:r>
+        <w:rPr>
+          <w:lang w:val="es-ES"/>
+        </w:rPr>
+        <w:t xml:space="preserve">Atributos: </w:t>
+      </w:r>
+    </w:p>
+    <w:p>
+      <w:pPr>
+        <w:pStyle w:val="Prrafodelista"/>
+        <w:numPr>
+          <w:ilvl w:val="0"/>
+          <w:numId w:val="4"/>
+        </w:numPr>
+        <w:rPr>
+          <w:lang w:val="es-ES"/>
+        </w:rPr>
+      </w:pPr>
+      <w:r>
+        <w:rPr>
+          <w:lang w:val="es-ES"/>
+        </w:rPr>
+        <w:t>Id</w:t>
+      </w:r>
+    </w:p>
+    <w:p>
+      <w:pPr>
+        <w:pStyle w:val="Prrafodelista"/>
+        <w:numPr>
+          <w:ilvl w:val="0"/>
+          <w:numId w:val="4"/>
+        </w:numPr>
+        <w:rPr>
+          <w:lang w:val="es-ES"/>
+        </w:rPr>
+      </w:pPr>
+      <w:r>
+        <w:rPr>
+          <w:lang w:val="es-ES"/>
+        </w:rPr>
+        <w:t>Tipo (preventivo, correctivo)</w:t>
+      </w:r>
+    </w:p>
+    <w:p>
+      <w:pPr>
+        <w:pStyle w:val="Prrafodelista"/>
+        <w:numPr>
+          <w:ilvl w:val="0"/>
+          <w:numId w:val="4"/>
+        </w:numPr>
+        <w:rPr>
+          <w:lang w:val="es-ES"/>
+        </w:rPr>
+      </w:pPr>
+      <w:r>
+        <w:rPr>
+          <w:lang w:val="es-ES"/>
+        </w:rPr>
+        <w:t>descripción</w:t>
+      </w:r>
+    </w:p>
+    <w:p>
+      <w:pPr>
+        <w:pStyle w:val="Prrafodelista"/>
+        <w:numPr>
+          <w:ilvl w:val="0"/>
+          <w:numId w:val="4"/>
+        </w:numPr>
+        <w:rPr>
+          <w:lang w:val="es-ES"/>
+        </w:rPr>
+      </w:pPr>
+      <w:r>
+        <w:rPr>
+          <w:lang w:val="es-ES"/>
+        </w:rPr>
+        <w:t>costo</w:t>
+      </w:r>
+    </w:p>
+    <w:p>
+      <w:pPr>
+        <w:pStyle w:val="Prrafodelista"/>
+        <w:numPr>
+          <w:ilvl w:val="0"/>
+          <w:numId w:val="4"/>
+        </w:numPr>
+        <w:rPr>
+          <w:lang w:val="es-ES"/>
+        </w:rPr>
+      </w:pPr>
+      <w:r>
+        <w:rPr>
+          <w:lang w:val="es-ES"/>
+        </w:rPr>
+        <w:t>fecha inicio</w:t>
+      </w:r>
+    </w:p>
+    <w:p>
+      <w:pPr>
+        <w:pStyle w:val="Prrafodelista"/>
+        <w:numPr>
+          <w:ilvl w:val="0"/>
+          <w:numId w:val="4"/>
+        </w:numPr>
+        <w:rPr>
+          <w:lang w:val="es-ES"/>
+        </w:rPr>
+      </w:pPr>
+      <w:r>
+        <w:rPr>
+          <w:lang w:val="es-ES"/>
+        </w:rPr>
+        <w:t>fecha fin</w:t>
+      </w:r>
+    </w:p>
+    <w:p>
+      <w:pPr>
+        <w:pStyle w:val="Prrafodelista"/>
+        <w:numPr>
+          <w:ilvl w:val="0"/>
+          <w:numId w:val="4"/>
+        </w:numPr>
+        <w:rPr>
+          <w:lang w:val="es-ES"/>
+        </w:rPr>
+      </w:pPr>
+      <w:r>
+        <w:rPr>
+          <w:lang w:val="es-ES"/>
+        </w:rPr>
+        <w:t>estado (activo finalizado)</w:t>
+      </w:r>
+    </w:p>
+    <w:p>
+      <w:pPr>
+        <w:pStyle w:val="Prrafodelista"/>
+        <w:numPr>
+          <w:ilvl w:val="0"/>
+          <w:numId w:val="4"/>
+        </w:numPr>
+        <w:rPr>
+          <w:lang w:val="es-ES"/>
+        </w:rPr>
+      </w:pPr>
+      <w:r>
+        <w:rPr>
+          <w:lang w:val="es-ES"/>
+        </w:rPr>
+        <w:t>emisor</w:t>
+      </w:r>
+    </w:p>
+    <w:p>
+      <w:pPr>
+        <w:pStyle w:val="Prrafodelista"/>
+        <w:numPr>
+          <w:ilvl w:val="0"/>
+          <w:numId w:val="4"/>
+        </w:numPr>
+        <w:rPr>
+          <w:lang w:val="es-ES"/>
+        </w:rPr>
+      </w:pPr>
+      <w:r>
+        <w:rPr>
+          <w:lang w:val="es-ES"/>
+        </w:rPr>
+        <w:t>descripción del mantenimiento</w:t>
+      </w:r>
+    </w:p>
+    <w:p>
+      <w:pPr>
+        <w:pStyle w:val="Prrafodelista"/>
+        <w:numPr>
+          <w:ilvl w:val="0"/>
+          <w:numId w:val="4"/>
+        </w:numPr>
+        <w:rPr>
+          <w:lang w:val="es-ES"/>
+        </w:rPr>
+      </w:pPr>
+      <w:r>
+        <w:rPr>
+          <w:lang w:val="es-ES"/>
+        </w:rPr>
+        <w:t xml:space="preserve">Relación </w:t>
+      </w:r>
+      <w:r>
+        <w:rPr>
+          <w:lang w:val="es-ES"/>
+        </w:rPr>
+        <w:t>mucho a uno con vehículo</w:t>
+      </w:r>
+    </w:p>
+    <w:p>
+      <w:pPr>
+        <w:pStyle w:val="Prrafodelista"/>
+        <w:numPr>
+          <w:ilvl w:val="0"/>
+          <w:numId w:val="4"/>
+        </w:numPr>
+        <w:rPr>
+          <w:lang w:val="es-ES"/>
+        </w:rPr>
+      </w:pPr>
+      <w:r>
+        <w:rPr>
+          <w:lang w:val="es-ES"/>
+        </w:rPr>
+        <w:t xml:space="preserve">Relación mucho a </w:t>
+      </w:r>
+      <w:r>
+        <w:rPr>
+          <w:lang w:val="es-ES"/>
+        </w:rPr>
+        <w:t>muchos</w:t>
+      </w:r>
+      <w:r>
+        <w:rPr>
+          <w:lang w:val="es-ES"/>
+        </w:rPr>
+        <w:t xml:space="preserve"> Conductor</w:t>
+      </w:r>
+    </w:p>
+    <w:p>
+      <w:pPr>
+        <w:rPr>
+          <w:lang w:val="es-ES"/>
+        </w:rPr>
+      </w:pPr>
+    </w:p>
+    <w:p>
+      <w:pPr>
+        <w:rPr>
+          <w:lang w:val="es-ES"/>
+        </w:rPr>
+      </w:pPr>
+      <w:proofErr w:type="spellStart"/>
+      <w:r>
+        <w:rPr>
+          <w:b/>
+          <w:lang w:val="es-ES"/>
+        </w:rPr>
+        <w:t>Checklist</w:t>
+      </w:r>
+      <w:proofErr w:type="spellEnd"/>
+      <w:r>
+        <w:rPr>
+          <w:b/>
+          <w:lang w:val="es-ES"/>
+        </w:rPr>
+        <w:t xml:space="preserve">: </w:t>
+      </w:r>
+      <w:r>
+        <w:rPr>
+          <w:lang w:val="es-ES"/>
+        </w:rPr>
+        <w:t xml:space="preserve">Al conductor encargado del vehículo, todos los lunes a las 9 </w:t>
+      </w:r>
+      <w:proofErr w:type="spellStart"/>
+      <w:r>
+        <w:rPr>
+          <w:lang w:val="es-ES"/>
+        </w:rPr>
+        <w:t>hs</w:t>
+      </w:r>
+      <w:proofErr w:type="spellEnd"/>
+      <w:r>
+        <w:rPr>
+          <w:lang w:val="es-ES"/>
+        </w:rPr>
+        <w:t xml:space="preserve"> le </w:t>
+      </w:r>
+      <w:proofErr w:type="gramStart"/>
+      <w:r>
+        <w:rPr>
+          <w:lang w:val="es-ES"/>
+        </w:rPr>
+        <w:t>llegara</w:t>
+      </w:r>
+      <w:proofErr w:type="gramEnd"/>
+      <w:r>
+        <w:rPr>
+          <w:lang w:val="es-ES"/>
+        </w:rPr>
+        <w:t xml:space="preserve"> un mensaje </w:t>
+      </w:r>
+      <w:proofErr w:type="spellStart"/>
+      <w:r>
+        <w:rPr>
+          <w:lang w:val="es-ES"/>
+        </w:rPr>
+        <w:t>via</w:t>
+      </w:r>
+      <w:proofErr w:type="spellEnd"/>
+      <w:r>
+        <w:rPr>
+          <w:lang w:val="es-ES"/>
+        </w:rPr>
+        <w:t xml:space="preserve"> </w:t>
+      </w:r>
+      <w:proofErr w:type="spellStart"/>
+      <w:r>
+        <w:rPr>
+          <w:lang w:val="es-ES"/>
+        </w:rPr>
+        <w:t>whatsapp</w:t>
+      </w:r>
+      <w:proofErr w:type="spellEnd"/>
+      <w:r>
+        <w:rPr>
+          <w:lang w:val="es-ES"/>
+        </w:rPr>
+        <w:t xml:space="preserve"> para que realizar una inspección ocular y deberá marcar todos estos ítems. </w:t>
+      </w:r>
+    </w:p>
+    <w:p>
+      <w:pPr>
+        <w:rPr>
+          <w:lang w:val="es-ES"/>
+        </w:rPr>
+      </w:pPr>
+      <w:r>
+        <w:rPr>
+          <w:lang w:val="es-ES"/>
+        </w:rPr>
+        <w:t xml:space="preserve">De este control, que le llegara al/los administradores, se crearan las ordenes de trabajo. </w:t>
+      </w:r>
+    </w:p>
+    <w:p>
+      <w:pPr>
+        <w:rPr>
+          <w:lang w:val="es-ES"/>
+        </w:rPr>
+      </w:pPr>
+    </w:p>
+    <w:p>
+      <w:pPr>
+        <w:rPr>
+          <w:lang w:val="es-ES"/>
+        </w:rPr>
+      </w:pPr>
+      <w:r>
+        <w:rPr>
+          <w:lang w:val="es-ES"/>
+        </w:rPr>
+        <w:t>Atributos</w:t>
+      </w:r>
+    </w:p>
+    <w:p>
+      <w:pPr>
+        <w:pStyle w:val="Prrafodelista"/>
+        <w:numPr>
+          <w:ilvl w:val="0"/>
+          <w:numId w:val="6"/>
+        </w:numPr>
+        <w:rPr>
+          <w:lang w:val="es-ES"/>
+        </w:rPr>
+      </w:pPr>
+      <w:r>
+        <w:rPr>
+          <w:lang w:val="es-ES"/>
+        </w:rPr>
+        <w:t>Id</w:t>
+      </w:r>
+    </w:p>
+    <w:p>
+      <w:pPr>
+        <w:pStyle w:val="Prrafodelista"/>
+        <w:numPr>
+          <w:ilvl w:val="0"/>
+          <w:numId w:val="6"/>
+        </w:numPr>
+        <w:rPr>
+          <w:lang w:val="es-ES"/>
+        </w:rPr>
+      </w:pPr>
+      <w:proofErr w:type="spellStart"/>
+      <w:r>
+        <w:rPr>
+          <w:lang w:val="es-ES"/>
+        </w:rPr>
+        <w:t>Neumáticos_ok</w:t>
+      </w:r>
+      <w:proofErr w:type="spellEnd"/>
+      <w:r>
+        <w:rPr>
+          <w:lang w:val="es-ES"/>
+        </w:rPr>
+        <w:t xml:space="preserve"> (</w:t>
+      </w:r>
+      <w:proofErr w:type="spellStart"/>
+      <w:r>
+        <w:rPr>
+          <w:lang w:val="es-ES"/>
+        </w:rPr>
+        <w:t>bool</w:t>
+      </w:r>
+      <w:proofErr w:type="spellEnd"/>
+      <w:r>
+        <w:rPr>
+          <w:lang w:val="es-ES"/>
+        </w:rPr>
+        <w:t>)</w:t>
+      </w:r>
+    </w:p>
+    <w:p>
+      <w:pPr>
+        <w:pStyle w:val="Prrafodelista"/>
+        <w:numPr>
+          <w:ilvl w:val="0"/>
+          <w:numId w:val="6"/>
+        </w:numPr>
+        <w:rPr>
+          <w:lang w:val="es-ES"/>
+        </w:rPr>
+      </w:pPr>
+      <w:proofErr w:type="spellStart"/>
+      <w:r>
+        <w:rPr>
+          <w:lang w:val="es-ES"/>
+        </w:rPr>
+        <w:t>Fluidos_ok</w:t>
+      </w:r>
+      <w:proofErr w:type="spellEnd"/>
+    </w:p>
+    <w:p>
+      <w:pPr>
+        <w:pStyle w:val="Prrafodelista"/>
+        <w:numPr>
+          <w:ilvl w:val="0"/>
+          <w:numId w:val="6"/>
+        </w:numPr>
+        <w:rPr>
+          <w:lang w:val="es-ES"/>
+        </w:rPr>
+      </w:pPr>
+      <w:proofErr w:type="spellStart"/>
+      <w:r>
+        <w:rPr>
+          <w:lang w:val="es-ES"/>
+        </w:rPr>
+        <w:t>Luces_ok</w:t>
+      </w:r>
+      <w:proofErr w:type="spellEnd"/>
+    </w:p>
+    <w:p>
+      <w:pPr>
+        <w:pStyle w:val="Prrafodelista"/>
+        <w:numPr>
+          <w:ilvl w:val="0"/>
+          <w:numId w:val="6"/>
+        </w:numPr>
+        <w:rPr>
+          <w:lang w:val="es-ES"/>
+        </w:rPr>
+      </w:pPr>
+      <w:proofErr w:type="spellStart"/>
+      <w:r>
+        <w:rPr>
+          <w:lang w:val="es-ES"/>
+        </w:rPr>
+        <w:t>Frenos_ok</w:t>
+      </w:r>
+      <w:proofErr w:type="spellEnd"/>
+    </w:p>
+    <w:p>
+      <w:pPr>
+        <w:pStyle w:val="Prrafodelista"/>
+        <w:numPr>
+          <w:ilvl w:val="0"/>
+          <w:numId w:val="6"/>
+        </w:numPr>
+        <w:rPr>
+          <w:lang w:val="es-ES"/>
+        </w:rPr>
+      </w:pPr>
+      <w:proofErr w:type="spellStart"/>
+      <w:r>
+        <w:rPr>
+          <w:lang w:val="es-ES"/>
+        </w:rPr>
+        <w:t>Tren_delantero_ok</w:t>
+      </w:r>
+      <w:proofErr w:type="spellEnd"/>
+    </w:p>
+    <w:p>
+      <w:pPr>
+        <w:pStyle w:val="Prrafodelista"/>
+        <w:numPr>
+          <w:ilvl w:val="0"/>
+          <w:numId w:val="6"/>
+        </w:numPr>
+        <w:rPr>
+          <w:lang w:val="es-ES"/>
+        </w:rPr>
+      </w:pPr>
+      <w:proofErr w:type="spellStart"/>
+      <w:r>
+        <w:rPr>
+          <w:lang w:val="es-ES"/>
+        </w:rPr>
+        <w:t>Seguridad_ok</w:t>
+      </w:r>
+      <w:proofErr w:type="spellEnd"/>
+    </w:p>
+    <w:p>
+      <w:pPr>
+        <w:pStyle w:val="Prrafodelista"/>
+        <w:numPr>
+          <w:ilvl w:val="0"/>
+          <w:numId w:val="6"/>
+        </w:numPr>
+        <w:rPr>
+          <w:lang w:val="es-ES"/>
+        </w:rPr>
+      </w:pPr>
+      <w:proofErr w:type="spellStart"/>
+      <w:r>
+        <w:rPr>
+          <w:lang w:val="es-ES"/>
+        </w:rPr>
+        <w:t>Carrocería_ok</w:t>
+      </w:r>
+      <w:proofErr w:type="spellEnd"/>
+    </w:p>
+    <w:p>
+      <w:pPr>
+        <w:pStyle w:val="Prrafodelista"/>
+        <w:numPr>
+          <w:ilvl w:val="0"/>
+          <w:numId w:val="6"/>
+        </w:numPr>
+        <w:rPr>
+          <w:lang w:val="es-ES"/>
+        </w:rPr>
+      </w:pPr>
+      <w:proofErr w:type="spellStart"/>
+      <w:r>
+        <w:rPr>
+          <w:lang w:val="es-ES"/>
+        </w:rPr>
+        <w:t>Documentación_ok</w:t>
+      </w:r>
+      <w:proofErr w:type="spellEnd"/>
+    </w:p>
+    <w:p>
+      <w:pPr>
+        <w:pStyle w:val="Prrafodelista"/>
+        <w:numPr>
+          <w:ilvl w:val="0"/>
+          <w:numId w:val="6"/>
+        </w:numPr>
+        <w:rPr>
+          <w:lang w:val="es-ES"/>
+        </w:rPr>
+      </w:pPr>
+      <w:r>
+        <w:rPr>
+          <w:lang w:val="es-ES"/>
+        </w:rPr>
+        <w:t>Comentarios</w:t>
+      </w:r>
+    </w:p>
+    <w:p>
+      <w:pPr>
+        <w:pStyle w:val="Prrafodelista"/>
+        <w:numPr>
+          <w:ilvl w:val="0"/>
+          <w:numId w:val="6"/>
+        </w:numPr>
+        <w:rPr>
+          <w:lang w:val="es-ES"/>
+        </w:rPr>
+      </w:pPr>
+      <w:r>
+        <w:rPr>
+          <w:lang w:val="es-ES"/>
+        </w:rPr>
+        <w:t>Relación</w:t>
+      </w:r>
+      <w:r>
+        <w:rPr>
+          <w:lang w:val="es-ES"/>
+        </w:rPr>
+        <w:t xml:space="preserve"> muchos a uno en </w:t>
+      </w:r>
+      <w:r>
+        <w:rPr>
+          <w:lang w:val="es-ES"/>
+        </w:rPr>
+        <w:t>Vehículos</w:t>
+      </w:r>
+    </w:p>
+    <w:p>
+      <w:pPr>
+        <w:pStyle w:val="Prrafodelista"/>
+        <w:numPr>
+          <w:ilvl w:val="0"/>
+          <w:numId w:val="6"/>
+        </w:numPr>
+        <w:rPr>
+          <w:lang w:val="es-ES"/>
+        </w:rPr>
+      </w:pPr>
+      <w:r>
+        <w:rPr>
+          <w:lang w:val="es-ES"/>
+        </w:rPr>
+        <w:t>Relación</w:t>
+      </w:r>
+      <w:r>
+        <w:rPr>
+          <w:lang w:val="es-ES"/>
+        </w:rPr>
+        <w:t xml:space="preserve"> muchos a uno en Conductor</w:t>
+      </w:r>
+    </w:p>
+    <w:p>
+      <w:pPr>
+        <w:rPr>
+          <w:b/>
+          <w:lang w:val="es-ES"/>
+        </w:rPr>
+      </w:pPr>
+      <w:r>
+        <w:rPr>
+          <w:b/>
+          <w:lang w:val="es-ES"/>
+        </w:rPr>
+        <w:lastRenderedPageBreak/>
+        <w:t>Notificación</w:t>
+      </w:r>
+      <w:r>
+        <w:rPr>
+          <w:b/>
+          <w:lang w:val="es-ES"/>
+        </w:rPr>
+        <w:t xml:space="preserve">: </w:t>
+      </w:r>
+      <w:r>
+        <w:rPr>
+          <w:lang w:val="es-ES"/>
+        </w:rPr>
+        <w:t xml:space="preserve">El </w:t>
+      </w:r>
+      <w:proofErr w:type="spellStart"/>
+      <w:r>
+        <w:rPr>
+          <w:lang w:val="es-ES"/>
+        </w:rPr>
+        <w:t>el</w:t>
+      </w:r>
+      <w:proofErr w:type="spellEnd"/>
+      <w:r>
+        <w:rPr>
+          <w:lang w:val="es-ES"/>
+        </w:rPr>
+        <w:t xml:space="preserve"> servicio encargado de registrar la comunicación entre usuarios de la plataforma. Todo queda registrado en la bandeja de entrada de casa persona.</w:t>
+      </w:r>
+      <w:r>
+        <w:rPr>
+          <w:b/>
+          <w:lang w:val="es-ES"/>
+        </w:rPr>
+        <w:t xml:space="preserve"> </w:t>
+      </w:r>
+    </w:p>
+    <w:p>
+      <w:pPr>
+        <w:rPr>
+          <w:lang w:val="es-ES"/>
+        </w:rPr>
+      </w:pPr>
+      <w:r>
+        <w:rPr>
+          <w:lang w:val="es-ES"/>
+        </w:rPr>
+        <w:t>Atributos</w:t>
+      </w:r>
+    </w:p>
+    <w:p>
+      <w:pPr>
+        <w:pStyle w:val="Prrafodelista"/>
+        <w:numPr>
+          <w:ilvl w:val="0"/>
+          <w:numId w:val="7"/>
+        </w:numPr>
+        <w:rPr>
+          <w:lang w:val="es-ES"/>
+        </w:rPr>
+      </w:pPr>
+      <w:r>
+        <w:rPr>
+          <w:lang w:val="es-ES"/>
+        </w:rPr>
+        <w:t>Id</w:t>
+      </w:r>
+    </w:p>
+    <w:p>
+      <w:pPr>
+        <w:pStyle w:val="Prrafodelista"/>
+        <w:numPr>
+          <w:ilvl w:val="0"/>
+          <w:numId w:val="7"/>
+        </w:numPr>
+        <w:rPr>
+          <w:lang w:val="es-ES"/>
+        </w:rPr>
+      </w:pPr>
+      <w:r>
+        <w:rPr>
+          <w:lang w:val="es-ES"/>
+        </w:rPr>
+        <w:t>Emisor</w:t>
+      </w:r>
+      <w:r>
+        <w:rPr>
+          <w:lang w:val="es-ES"/>
+        </w:rPr>
+        <w:t xml:space="preserve"> (Relacionado uno usuario)</w:t>
+      </w:r>
+    </w:p>
+    <w:p>
+      <w:pPr>
+        <w:pStyle w:val="Prrafodelista"/>
+        <w:numPr>
+          <w:ilvl w:val="0"/>
+          <w:numId w:val="7"/>
+        </w:numPr>
+        <w:rPr>
+          <w:lang w:val="es-ES"/>
+        </w:rPr>
+      </w:pPr>
+      <w:r>
+        <w:rPr>
+          <w:lang w:val="es-ES"/>
+        </w:rPr>
+        <w:t>Receptor</w:t>
+      </w:r>
+      <w:r>
+        <w:rPr>
+          <w:lang w:val="es-ES"/>
+        </w:rPr>
+        <w:t xml:space="preserve"> (Relacionado con usuario)</w:t>
+      </w:r>
       <w:bookmarkStart w:id="0" w:name="_GoBack"/>
       <w:bookmarkEnd w:id="0"/>
     </w:p>
     <w:p>
       <w:pPr>
-        <w:rPr>
-          <w:lang w:val="es-ES"/>
-        </w:rPr>
-      </w:pPr>
-      <w:r>
-        <w:rPr>
-          <w:b/>
-          <w:lang w:val="es-ES"/>
-        </w:rPr>
-        <w:t>Conductor</w:t>
-      </w:r>
-      <w:r>
-        <w:rPr>
-          <w:lang w:val="es-ES"/>
-        </w:rPr>
-        <w:t xml:space="preserve">: Responsable de unidad vehicular, encargado de mantenimientos. </w:t>
-      </w:r>
-    </w:p>
-    <w:p>
-      <w:pPr>
-        <w:rPr>
-          <w:lang w:val="es-ES"/>
-        </w:rPr>
-      </w:pPr>
-      <w:r>
-        <w:rPr>
-          <w:lang w:val="es-ES"/>
-        </w:rPr>
-        <w:t xml:space="preserve">Atributos: </w:t>
-      </w:r>
-    </w:p>
-    <w:p>
-      <w:pPr>
-        <w:pStyle w:val="Prrafodelista"/>
-        <w:numPr>
-          <w:ilvl w:val="0"/>
-          <w:numId w:val="2"/>
-        </w:numPr>
-        <w:rPr>
-          <w:lang w:val="es-ES"/>
-        </w:rPr>
-      </w:pPr>
-      <w:r>
-        <w:rPr>
-          <w:lang w:val="es-ES"/>
-        </w:rPr>
-        <w:t>Id</w:t>
-      </w:r>
-    </w:p>
-    <w:p>
-      <w:pPr>
-        <w:pStyle w:val="Prrafodelista"/>
-        <w:numPr>
-          <w:ilvl w:val="0"/>
-          <w:numId w:val="2"/>
-        </w:numPr>
-        <w:rPr>
-          <w:lang w:val="es-ES"/>
-        </w:rPr>
-      </w:pPr>
-      <w:r>
-        <w:rPr>
-          <w:lang w:val="es-ES"/>
-        </w:rPr>
-        <w:t>Nombre y apellido</w:t>
-      </w:r>
-    </w:p>
-    <w:p>
-      <w:pPr>
-        <w:pStyle w:val="Prrafodelista"/>
-        <w:numPr>
-          <w:ilvl w:val="0"/>
-          <w:numId w:val="2"/>
-        </w:numPr>
-        <w:rPr>
-          <w:lang w:val="es-ES"/>
-        </w:rPr>
-      </w:pPr>
-      <w:proofErr w:type="spellStart"/>
-      <w:r>
-        <w:rPr>
-          <w:lang w:val="es-ES"/>
-        </w:rPr>
-        <w:t>Cuil</w:t>
-      </w:r>
-      <w:proofErr w:type="spellEnd"/>
-    </w:p>
-    <w:p>
-      <w:pPr>
-        <w:pStyle w:val="Prrafodelista"/>
-        <w:numPr>
-          <w:ilvl w:val="0"/>
-          <w:numId w:val="2"/>
-        </w:numPr>
-        <w:rPr>
-          <w:lang w:val="es-ES"/>
-        </w:rPr>
-      </w:pPr>
-      <w:r>
-        <w:rPr>
-          <w:lang w:val="es-ES"/>
-        </w:rPr>
-        <w:t>Número de teléfono</w:t>
-      </w:r>
-    </w:p>
-    <w:p>
-      <w:pPr>
-        <w:pStyle w:val="Prrafodelista"/>
-        <w:numPr>
-          <w:ilvl w:val="0"/>
-          <w:numId w:val="2"/>
-        </w:numPr>
-        <w:rPr>
-          <w:lang w:val="es-ES"/>
-        </w:rPr>
-      </w:pPr>
-      <w:r>
-        <w:rPr>
-          <w:lang w:val="es-ES"/>
-        </w:rPr>
-        <w:t>Dirección</w:t>
-      </w:r>
-    </w:p>
-    <w:p>
-      <w:pPr>
-        <w:pStyle w:val="Prrafodelista"/>
-        <w:numPr>
-          <w:ilvl w:val="0"/>
-          <w:numId w:val="2"/>
-        </w:numPr>
-        <w:rPr>
-          <w:lang w:val="es-ES"/>
-        </w:rPr>
-      </w:pPr>
-      <w:r>
-        <w:rPr>
-          <w:lang w:val="es-ES"/>
-        </w:rPr>
-        <w:t>Vencimiento licencia</w:t>
-      </w:r>
-    </w:p>
-    <w:p>
-      <w:pPr>
-        <w:pStyle w:val="Prrafodelista"/>
-        <w:numPr>
-          <w:ilvl w:val="0"/>
-          <w:numId w:val="2"/>
-        </w:numPr>
-        <w:rPr>
-          <w:lang w:val="es-ES"/>
-        </w:rPr>
-      </w:pPr>
-      <w:r>
-        <w:rPr>
-          <w:lang w:val="es-ES"/>
-        </w:rPr>
-        <w:t>Relación uno a uno con vehículo</w:t>
-      </w:r>
-      <w:r>
-        <w:rPr>
-          <w:lang w:val="es-ES"/>
-        </w:rPr>
-        <w:t xml:space="preserve"> o uno a muchos, dependiendo lo que necesite el propietario</w:t>
-      </w:r>
-    </w:p>
-    <w:p>
-      <w:pPr>
-        <w:rPr>
-          <w:lang w:val="es-ES"/>
-        </w:rPr>
-      </w:pPr>
-    </w:p>
-    <w:p>
-      <w:pPr>
-        <w:rPr>
-          <w:lang w:val="es-ES"/>
-        </w:rPr>
-      </w:pPr>
-      <w:proofErr w:type="spellStart"/>
-      <w:r>
-        <w:rPr>
-          <w:b/>
-          <w:lang w:val="es-ES"/>
-        </w:rPr>
-        <w:t>Vehiculo</w:t>
-      </w:r>
-      <w:proofErr w:type="spellEnd"/>
-      <w:r>
-        <w:rPr>
-          <w:lang w:val="es-ES"/>
-        </w:rPr>
-        <w:t xml:space="preserve"> </w:t>
-      </w:r>
-    </w:p>
-    <w:p>
-      <w:pPr>
-        <w:rPr>
-          <w:lang w:val="es-ES"/>
-        </w:rPr>
-      </w:pPr>
-      <w:r>
-        <w:rPr>
-          <w:lang w:val="es-ES"/>
-        </w:rPr>
-        <w:t xml:space="preserve">Atributos: </w:t>
-      </w:r>
-    </w:p>
-    <w:p>
-      <w:pPr>
-        <w:pStyle w:val="Prrafodelista"/>
-        <w:numPr>
-          <w:ilvl w:val="0"/>
-          <w:numId w:val="3"/>
-        </w:numPr>
-        <w:rPr>
-          <w:lang w:val="es-ES"/>
-        </w:rPr>
-      </w:pPr>
-      <w:r>
-        <w:rPr>
-          <w:lang w:val="es-ES"/>
-        </w:rPr>
-        <w:t>Id</w:t>
-      </w:r>
-    </w:p>
-    <w:p>
-      <w:pPr>
-        <w:pStyle w:val="Prrafodelista"/>
-        <w:numPr>
-          <w:ilvl w:val="0"/>
-          <w:numId w:val="3"/>
-        </w:numPr>
-        <w:rPr>
-          <w:lang w:val="es-ES"/>
-        </w:rPr>
-      </w:pPr>
-      <w:r>
-        <w:rPr>
-          <w:lang w:val="es-ES"/>
-        </w:rPr>
-        <w:t>Tipo (camión, camioneta, auto)</w:t>
-      </w:r>
-    </w:p>
-    <w:p>
-      <w:pPr>
-        <w:pStyle w:val="Prrafodelista"/>
-        <w:numPr>
-          <w:ilvl w:val="0"/>
-          <w:numId w:val="3"/>
-        </w:numPr>
-        <w:rPr>
-          <w:lang w:val="es-ES"/>
-        </w:rPr>
-      </w:pPr>
-      <w:r>
-        <w:rPr>
-          <w:lang w:val="es-ES"/>
-        </w:rPr>
-        <w:t>Marca, versión</w:t>
-      </w:r>
-    </w:p>
-    <w:p>
-      <w:pPr>
-        <w:pStyle w:val="Prrafodelista"/>
-        <w:numPr>
-          <w:ilvl w:val="0"/>
-          <w:numId w:val="3"/>
-        </w:numPr>
-        <w:rPr>
-          <w:lang w:val="es-ES"/>
-        </w:rPr>
-      </w:pPr>
-      <w:r>
-        <w:rPr>
-          <w:lang w:val="es-ES"/>
-        </w:rPr>
-        <w:t>Modelo, año</w:t>
-      </w:r>
-    </w:p>
-    <w:p>
-      <w:pPr>
-        <w:pStyle w:val="Prrafodelista"/>
-        <w:numPr>
-          <w:ilvl w:val="0"/>
-          <w:numId w:val="3"/>
-        </w:numPr>
-        <w:rPr>
-          <w:lang w:val="es-ES"/>
-        </w:rPr>
-      </w:pPr>
-      <w:r>
-        <w:rPr>
-          <w:lang w:val="es-ES"/>
-        </w:rPr>
-        <w:t>km</w:t>
-      </w:r>
-    </w:p>
-    <w:p>
-      <w:pPr>
-        <w:pStyle w:val="Prrafodelista"/>
-        <w:numPr>
-          <w:ilvl w:val="0"/>
-          <w:numId w:val="3"/>
-        </w:numPr>
-        <w:rPr>
-          <w:lang w:val="es-ES"/>
-        </w:rPr>
-      </w:pPr>
-      <w:r>
-        <w:rPr>
-          <w:lang w:val="es-ES"/>
-        </w:rPr>
-        <w:t>estado (activo, baja)</w:t>
-      </w:r>
-    </w:p>
-    <w:p>
-      <w:pPr>
-        <w:pStyle w:val="Prrafodelista"/>
-        <w:numPr>
-          <w:ilvl w:val="0"/>
-          <w:numId w:val="3"/>
-        </w:numPr>
-        <w:rPr>
-          <w:lang w:val="es-ES"/>
-        </w:rPr>
-      </w:pPr>
-      <w:r>
-        <w:rPr>
-          <w:lang w:val="es-ES"/>
-        </w:rPr>
-        <w:t xml:space="preserve">Relación uno a </w:t>
-      </w:r>
-      <w:r>
-        <w:rPr>
-          <w:lang w:val="es-ES"/>
-        </w:rPr>
-        <w:t>muchos con mantenimientos</w:t>
-      </w:r>
-    </w:p>
-    <w:p>
-      <w:pPr>
-        <w:pStyle w:val="Prrafodelista"/>
-        <w:numPr>
-          <w:ilvl w:val="0"/>
-          <w:numId w:val="3"/>
-        </w:numPr>
-        <w:rPr>
-          <w:lang w:val="es-ES"/>
-        </w:rPr>
-      </w:pPr>
-      <w:r>
-        <w:rPr>
-          <w:lang w:val="es-ES"/>
-        </w:rPr>
-        <w:t>Relación uno a uno</w:t>
-      </w:r>
-      <w:r>
-        <w:rPr>
-          <w:lang w:val="es-ES"/>
-        </w:rPr>
-        <w:t xml:space="preserve"> o uno a muchos</w:t>
-      </w:r>
-      <w:r>
-        <w:rPr>
-          <w:lang w:val="es-ES"/>
-        </w:rPr>
-        <w:t xml:space="preserve"> con </w:t>
-      </w:r>
-      <w:r>
-        <w:rPr>
-          <w:lang w:val="es-ES"/>
-        </w:rPr>
-        <w:t>conductor</w:t>
-      </w:r>
-    </w:p>
-    <w:p>
-      <w:pPr>
-        <w:rPr>
-          <w:lang w:val="es-ES"/>
-        </w:rPr>
-      </w:pPr>
-    </w:p>
-    <w:p>
-      <w:pPr>
-        <w:rPr>
-          <w:lang w:val="es-ES"/>
-        </w:rPr>
-      </w:pPr>
-    </w:p>
-    <w:p>
-      <w:pPr>
-        <w:rPr>
-          <w:lang w:val="es-ES"/>
-        </w:rPr>
-      </w:pPr>
-    </w:p>
-    <w:p>
-      <w:pPr>
-        <w:rPr>
-          <w:lang w:val="es-ES"/>
-        </w:rPr>
-      </w:pPr>
-    </w:p>
-    <w:p>
-      <w:pPr>
-        <w:rPr>
-          <w:lang w:val="es-ES"/>
-        </w:rPr>
-      </w:pPr>
-      <w:r>
-        <w:rPr>
-          <w:b/>
-          <w:lang w:val="es-ES"/>
-        </w:rPr>
-        <w:t>Mantenimiento</w:t>
-      </w:r>
-    </w:p>
-    <w:p>
-      <w:pPr>
-        <w:rPr>
-          <w:lang w:val="es-ES"/>
-        </w:rPr>
-      </w:pPr>
-      <w:r>
-        <w:rPr>
-          <w:lang w:val="es-ES"/>
-        </w:rPr>
-        <w:t xml:space="preserve">Atributos: </w:t>
-      </w:r>
-    </w:p>
-    <w:p>
-      <w:pPr>
-        <w:pStyle w:val="Prrafodelista"/>
-        <w:numPr>
-          <w:ilvl w:val="0"/>
-          <w:numId w:val="4"/>
-        </w:numPr>
-        <w:rPr>
-          <w:lang w:val="es-ES"/>
-        </w:rPr>
-      </w:pPr>
-      <w:r>
-        <w:rPr>
-          <w:lang w:val="es-ES"/>
-        </w:rPr>
-        <w:t>Id</w:t>
-      </w:r>
-    </w:p>
-    <w:p>
-      <w:pPr>
-        <w:pStyle w:val="Prrafodelista"/>
-        <w:numPr>
-          <w:ilvl w:val="0"/>
-          <w:numId w:val="4"/>
-        </w:numPr>
-        <w:rPr>
-          <w:lang w:val="es-ES"/>
-        </w:rPr>
-      </w:pPr>
-      <w:r>
-        <w:rPr>
-          <w:lang w:val="es-ES"/>
-        </w:rPr>
-        <w:t>Tipo (</w:t>
-      </w:r>
-      <w:r>
-        <w:rPr>
-          <w:lang w:val="es-ES"/>
-        </w:rPr>
-        <w:t>preventivo</w:t>
-      </w:r>
-      <w:r>
-        <w:rPr>
-          <w:lang w:val="es-ES"/>
-        </w:rPr>
-        <w:t xml:space="preserve">, </w:t>
-      </w:r>
-      <w:r>
-        <w:rPr>
-          <w:lang w:val="es-ES"/>
-        </w:rPr>
-        <w:t>correctivo</w:t>
-      </w:r>
-      <w:r>
-        <w:rPr>
-          <w:lang w:val="es-ES"/>
-        </w:rPr>
-        <w:t>)</w:t>
-      </w:r>
-    </w:p>
-    <w:p>
-      <w:pPr>
-        <w:pStyle w:val="Prrafodelista"/>
-        <w:numPr>
-          <w:ilvl w:val="0"/>
-          <w:numId w:val="4"/>
-        </w:numPr>
-        <w:rPr>
-          <w:lang w:val="es-ES"/>
-        </w:rPr>
-      </w:pPr>
-      <w:proofErr w:type="spellStart"/>
-      <w:r>
-        <w:rPr>
-          <w:lang w:val="es-ES"/>
-        </w:rPr>
-        <w:t>descripcion</w:t>
-      </w:r>
-      <w:proofErr w:type="spellEnd"/>
-    </w:p>
-    <w:p>
-      <w:pPr>
-        <w:pStyle w:val="Prrafodelista"/>
-        <w:numPr>
-          <w:ilvl w:val="0"/>
-          <w:numId w:val="4"/>
-        </w:numPr>
-        <w:rPr>
-          <w:lang w:val="es-ES"/>
-        </w:rPr>
-      </w:pPr>
-      <w:r>
-        <w:rPr>
-          <w:lang w:val="es-ES"/>
-        </w:rPr>
-        <w:t>costo</w:t>
-      </w:r>
-    </w:p>
-    <w:p>
-      <w:pPr>
-        <w:pStyle w:val="Prrafodelista"/>
-        <w:numPr>
-          <w:ilvl w:val="0"/>
-          <w:numId w:val="4"/>
-        </w:numPr>
-        <w:rPr>
-          <w:lang w:val="es-ES"/>
-        </w:rPr>
-      </w:pPr>
-      <w:proofErr w:type="spellStart"/>
-      <w:r>
-        <w:rPr>
-          <w:lang w:val="es-ES"/>
-        </w:rPr>
-        <w:t>fecha_inicio</w:t>
-      </w:r>
-      <w:proofErr w:type="spellEnd"/>
-    </w:p>
-    <w:p>
-      <w:pPr>
-        <w:pStyle w:val="Prrafodelista"/>
-        <w:numPr>
-          <w:ilvl w:val="0"/>
-          <w:numId w:val="4"/>
-        </w:numPr>
-        <w:rPr>
-          <w:lang w:val="es-ES"/>
-        </w:rPr>
-      </w:pPr>
-      <w:proofErr w:type="spellStart"/>
-      <w:r>
-        <w:rPr>
-          <w:lang w:val="es-ES"/>
-        </w:rPr>
-        <w:t>días_antes_alerta</w:t>
-      </w:r>
-      <w:proofErr w:type="spellEnd"/>
-      <w:r>
-        <w:rPr>
-          <w:lang w:val="es-ES"/>
-        </w:rPr>
-        <w:t xml:space="preserve"> (Para de la fecha de vencimiento para atrás comienza a notificar)</w:t>
-      </w:r>
-    </w:p>
-    <w:p>
-      <w:pPr>
-        <w:pStyle w:val="Prrafodelista"/>
-        <w:numPr>
-          <w:ilvl w:val="0"/>
-          <w:numId w:val="4"/>
-        </w:numPr>
-        <w:rPr>
-          <w:lang w:val="es-ES"/>
-        </w:rPr>
-      </w:pPr>
-      <w:r>
-        <w:rPr>
-          <w:lang w:val="es-ES"/>
-        </w:rPr>
-        <w:t>vencimiento</w:t>
-      </w:r>
-    </w:p>
-    <w:p>
-      <w:pPr>
-        <w:pStyle w:val="Prrafodelista"/>
-        <w:numPr>
-          <w:ilvl w:val="0"/>
-          <w:numId w:val="4"/>
-        </w:numPr>
-        <w:rPr>
-          <w:lang w:val="es-ES"/>
-        </w:rPr>
-      </w:pPr>
-      <w:r>
-        <w:rPr>
-          <w:lang w:val="es-ES"/>
-        </w:rPr>
-        <w:t xml:space="preserve">Relación </w:t>
-      </w:r>
-      <w:r>
-        <w:rPr>
-          <w:lang w:val="es-ES"/>
-        </w:rPr>
-        <w:t>mucho a uno con vehículo</w:t>
-      </w:r>
-    </w:p>
-    <w:p>
-      <w:pPr>
-        <w:pStyle w:val="Prrafodelista"/>
-        <w:numPr>
-          <w:ilvl w:val="0"/>
-          <w:numId w:val="4"/>
-        </w:numPr>
-        <w:rPr>
-          <w:lang w:val="es-ES"/>
-        </w:rPr>
-      </w:pPr>
-      <w:r>
-        <w:rPr>
-          <w:lang w:val="es-ES"/>
-        </w:rPr>
-        <w:t xml:space="preserve">Relación mucho a uno con Conductor o relación mucho a muchos con conductor (Esto va a depender si el dueño decide no establecer el </w:t>
-      </w:r>
-      <w:proofErr w:type="spellStart"/>
-      <w:r>
-        <w:rPr>
-          <w:lang w:val="es-ES"/>
-        </w:rPr>
-        <w:t>vinculo</w:t>
-      </w:r>
-      <w:proofErr w:type="spellEnd"/>
-      <w:r>
-        <w:rPr>
-          <w:lang w:val="es-ES"/>
-        </w:rPr>
-        <w:t xml:space="preserve"> uno a uno con </w:t>
-      </w:r>
-      <w:proofErr w:type="spellStart"/>
-      <w:r>
-        <w:rPr>
-          <w:lang w:val="es-ES"/>
-        </w:rPr>
-        <w:t>vehiculo</w:t>
-      </w:r>
-      <w:proofErr w:type="spellEnd"/>
-      <w:r>
-        <w:rPr>
-          <w:lang w:val="es-ES"/>
-        </w:rPr>
-        <w:t xml:space="preserve"> - chofer)</w:t>
-      </w:r>
+        <w:pStyle w:val="Prrafodelista"/>
+        <w:numPr>
+          <w:ilvl w:val="0"/>
+          <w:numId w:val="7"/>
+        </w:numPr>
+        <w:rPr>
+          <w:lang w:val="es-ES"/>
+        </w:rPr>
+      </w:pPr>
+      <w:r>
+        <w:rPr>
+          <w:lang w:val="es-ES"/>
+        </w:rPr>
+        <w:t>Asunto</w:t>
+      </w:r>
+    </w:p>
+    <w:p>
+      <w:pPr>
+        <w:pStyle w:val="Prrafodelista"/>
+        <w:numPr>
+          <w:ilvl w:val="0"/>
+          <w:numId w:val="7"/>
+        </w:numPr>
+        <w:rPr>
+          <w:lang w:val="es-ES"/>
+        </w:rPr>
+      </w:pPr>
+      <w:r>
+        <w:rPr>
+          <w:lang w:val="es-ES"/>
+        </w:rPr>
+        <w:t>Mensaje</w:t>
+      </w:r>
+    </w:p>
+    <w:p>
+      <w:pPr>
+        <w:pStyle w:val="Prrafodelista"/>
+        <w:numPr>
+          <w:ilvl w:val="0"/>
+          <w:numId w:val="7"/>
+        </w:numPr>
+        <w:rPr>
+          <w:lang w:val="es-ES"/>
+        </w:rPr>
+      </w:pPr>
+      <w:r>
+        <w:rPr>
+          <w:lang w:val="es-ES"/>
+        </w:rPr>
+        <w:t>Tipo (mensaje, alerta, orden trabajo)</w:t>
+      </w:r>
+    </w:p>
+    <w:p>
+      <w:pPr>
+        <w:rPr>
+          <w:lang w:val="es-ES"/>
+        </w:rPr>
+      </w:pPr>
     </w:p>
     <w:p>
       <w:pPr>
@@ -1178,6 +1960,92 @@
     </w:lvl>
   </w:abstractNum>
   <w:abstractNum w:abstractNumId="2" w15:restartNumberingAfterBreak="0">
+    <w:nsid w:val="4848246E"/>
+    <w:multiLevelType w:val="hybridMultilevel"/>
+    <w:tmpl w:val="45228E92"/>
+    <w:lvl w:ilvl="0" w:tplc="0409000F">
+      <w:start w:val="1"/>
+      <w:numFmt w:val="decimal"/>
+      <w:lvlText w:val="%1."/>
+      <w:lvlJc w:val="left"/>
+      <w:pPr>
+        <w:ind w:left="720" w:hanging="360"/>
+      </w:pPr>
+    </w:lvl>
+    <w:lvl w:ilvl="1" w:tplc="04090019" w:tentative="1">
+      <w:start w:val="1"/>
+      <w:numFmt w:val="lowerLetter"/>
+      <w:lvlText w:val="%2."/>
+      <w:lvlJc w:val="left"/>
+      <w:pPr>
+        <w:ind w:left="1440" w:hanging="360"/>
+      </w:pPr>
+    </w:lvl>
+    <w:lvl w:ilvl="2" w:tplc="0409001B" w:tentative="1">
+      <w:start w:val="1"/>
+      <w:numFmt w:val="lowerRoman"/>
+      <w:lvlText w:val="%3."/>
+      <w:lvlJc w:val="right"/>
+      <w:pPr>
+        <w:ind w:left="2160" w:hanging="180"/>
+      </w:pPr>
+    </w:lvl>
+    <w:lvl w:ilvl="3" w:tplc="0409000F" w:tentative="1">
+      <w:start w:val="1"/>
+      <w:numFmt w:val="decimal"/>
+      <w:lvlText w:val="%4."/>
+      <w:lvlJc w:val="left"/>
+      <w:pPr>
+        <w:ind w:left="2880" w:hanging="360"/>
+      </w:pPr>
+    </w:lvl>
+    <w:lvl w:ilvl="4" w:tplc="04090019" w:tentative="1">
+      <w:start w:val="1"/>
+      <w:numFmt w:val="lowerLetter"/>
+      <w:lvlText w:val="%5."/>
+      <w:lvlJc w:val="left"/>
+      <w:pPr>
+        <w:ind w:left="3600" w:hanging="360"/>
+      </w:pPr>
+    </w:lvl>
+    <w:lvl w:ilvl="5" w:tplc="0409001B" w:tentative="1">
+      <w:start w:val="1"/>
+      <w:numFmt w:val="lowerRoman"/>
+      <w:lvlText w:val="%6."/>
+      <w:lvlJc w:val="right"/>
+      <w:pPr>
+        <w:ind w:left="4320" w:hanging="180"/>
+      </w:pPr>
+    </w:lvl>
+    <w:lvl w:ilvl="6" w:tplc="0409000F" w:tentative="1">
+      <w:start w:val="1"/>
+      <w:numFmt w:val="decimal"/>
+      <w:lvlText w:val="%7."/>
+      <w:lvlJc w:val="left"/>
+      <w:pPr>
+        <w:ind w:left="5040" w:hanging="360"/>
+      </w:pPr>
+    </w:lvl>
+    <w:lvl w:ilvl="7" w:tplc="04090019" w:tentative="1">
+      <w:start w:val="1"/>
+      <w:numFmt w:val="lowerLetter"/>
+      <w:lvlText w:val="%8."/>
+      <w:lvlJc w:val="left"/>
+      <w:pPr>
+        <w:ind w:left="5760" w:hanging="360"/>
+      </w:pPr>
+    </w:lvl>
+    <w:lvl w:ilvl="8" w:tplc="0409001B" w:tentative="1">
+      <w:start w:val="1"/>
+      <w:numFmt w:val="lowerRoman"/>
+      <w:lvlText w:val="%9."/>
+      <w:lvlJc w:val="right"/>
+      <w:pPr>
+        <w:ind w:left="6480" w:hanging="180"/>
+      </w:pPr>
+    </w:lvl>
+  </w:abstractNum>
+  <w:abstractNum w:abstractNumId="3" w15:restartNumberingAfterBreak="0">
     <w:nsid w:val="4AB96137"/>
     <w:multiLevelType w:val="hybridMultilevel"/>
     <w:tmpl w:val="8E5C0910"/>
@@ -1263,7 +2131,7 @@
       </w:pPr>
     </w:lvl>
   </w:abstractNum>
-  <w:abstractNum w:abstractNumId="3" w15:restartNumberingAfterBreak="0">
+  <w:abstractNum w:abstractNumId="4" w15:restartNumberingAfterBreak="0">
     <w:nsid w:val="505A6237"/>
     <w:multiLevelType w:val="hybridMultilevel"/>
     <w:tmpl w:val="481E2694"/>
@@ -1349,7 +2217,7 @@
       </w:pPr>
     </w:lvl>
   </w:abstractNum>
-  <w:abstractNum w:abstractNumId="4" w15:restartNumberingAfterBreak="0">
+  <w:abstractNum w:abstractNumId="5" w15:restartNumberingAfterBreak="0">
     <w:nsid w:val="6F6A7427"/>
     <w:multiLevelType w:val="hybridMultilevel"/>
     <w:tmpl w:val="8E5C0910"/>
@@ -1435,11 +2303,97 @@
       </w:pPr>
     </w:lvl>
   </w:abstractNum>
+  <w:abstractNum w:abstractNumId="6" w15:restartNumberingAfterBreak="0">
+    <w:nsid w:val="71D426C9"/>
+    <w:multiLevelType w:val="hybridMultilevel"/>
+    <w:tmpl w:val="45228E92"/>
+    <w:lvl w:ilvl="0" w:tplc="0409000F">
+      <w:start w:val="1"/>
+      <w:numFmt w:val="decimal"/>
+      <w:lvlText w:val="%1."/>
+      <w:lvlJc w:val="left"/>
+      <w:pPr>
+        <w:ind w:left="720" w:hanging="360"/>
+      </w:pPr>
+    </w:lvl>
+    <w:lvl w:ilvl="1" w:tplc="04090019" w:tentative="1">
+      <w:start w:val="1"/>
+      <w:numFmt w:val="lowerLetter"/>
+      <w:lvlText w:val="%2."/>
+      <w:lvlJc w:val="left"/>
+      <w:pPr>
+        <w:ind w:left="1440" w:hanging="360"/>
+      </w:pPr>
+    </w:lvl>
+    <w:lvl w:ilvl="2" w:tplc="0409001B" w:tentative="1">
+      <w:start w:val="1"/>
+      <w:numFmt w:val="lowerRoman"/>
+      <w:lvlText w:val="%3."/>
+      <w:lvlJc w:val="right"/>
+      <w:pPr>
+        <w:ind w:left="2160" w:hanging="180"/>
+      </w:pPr>
+    </w:lvl>
+    <w:lvl w:ilvl="3" w:tplc="0409000F" w:tentative="1">
+      <w:start w:val="1"/>
+      <w:numFmt w:val="decimal"/>
+      <w:lvlText w:val="%4."/>
+      <w:lvlJc w:val="left"/>
+      <w:pPr>
+        <w:ind w:left="2880" w:hanging="360"/>
+      </w:pPr>
+    </w:lvl>
+    <w:lvl w:ilvl="4" w:tplc="04090019" w:tentative="1">
+      <w:start w:val="1"/>
+      <w:numFmt w:val="lowerLetter"/>
+      <w:lvlText w:val="%5."/>
+      <w:lvlJc w:val="left"/>
+      <w:pPr>
+        <w:ind w:left="3600" w:hanging="360"/>
+      </w:pPr>
+    </w:lvl>
+    <w:lvl w:ilvl="5" w:tplc="0409001B" w:tentative="1">
+      <w:start w:val="1"/>
+      <w:numFmt w:val="lowerRoman"/>
+      <w:lvlText w:val="%6."/>
+      <w:lvlJc w:val="right"/>
+      <w:pPr>
+        <w:ind w:left="4320" w:hanging="180"/>
+      </w:pPr>
+    </w:lvl>
+    <w:lvl w:ilvl="6" w:tplc="0409000F" w:tentative="1">
+      <w:start w:val="1"/>
+      <w:numFmt w:val="decimal"/>
+      <w:lvlText w:val="%7."/>
+      <w:lvlJc w:val="left"/>
+      <w:pPr>
+        <w:ind w:left="5040" w:hanging="360"/>
+      </w:pPr>
+    </w:lvl>
+    <w:lvl w:ilvl="7" w:tplc="04090019" w:tentative="1">
+      <w:start w:val="1"/>
+      <w:numFmt w:val="lowerLetter"/>
+      <w:lvlText w:val="%8."/>
+      <w:lvlJc w:val="left"/>
+      <w:pPr>
+        <w:ind w:left="5760" w:hanging="360"/>
+      </w:pPr>
+    </w:lvl>
+    <w:lvl w:ilvl="8" w:tplc="0409001B" w:tentative="1">
+      <w:start w:val="1"/>
+      <w:numFmt w:val="lowerRoman"/>
+      <w:lvlText w:val="%9."/>
+      <w:lvlJc w:val="right"/>
+      <w:pPr>
+        <w:ind w:left="6480" w:hanging="180"/>
+      </w:pPr>
+    </w:lvl>
+  </w:abstractNum>
   <w:num w:numId="1">
-    <w:abstractNumId w:val="3"/>
+    <w:abstractNumId w:val="4"/>
   </w:num>
   <w:num w:numId="2">
-    <w:abstractNumId w:val="2"/>
+    <w:abstractNumId w:val="3"/>
   </w:num>
   <w:num w:numId="3">
     <w:abstractNumId w:val="0"/>
@@ -1448,7 +2402,13 @@
     <w:abstractNumId w:val="1"/>
   </w:num>
   <w:num w:numId="5">
-    <w:abstractNumId w:val="4"/>
+    <w:abstractNumId w:val="5"/>
+  </w:num>
+  <w:num w:numId="6">
+    <w:abstractNumId w:val="6"/>
+  </w:num>
+  <w:num w:numId="7">
+    <w:abstractNumId w:val="2"/>
   </w:num>
 </w:numbering>
 </file>
@@ -1846,6 +2806,7 @@
   <w:style w:type="paragraph" w:default="1" w:styleId="Normal">
     <w:name w:val="Normal"/>
     <w:qFormat/>
+    <w:rsid w:val="00A86571"/>
   </w:style>
   <w:style w:type="character" w:default="1" w:styleId="Fuentedeprrafopredeter">
     <w:name w:val="Default Paragraph Font"/>

</xml_diff>